<commit_message>
updates to NEDE Instructions.docx
</commit_message>
<xml_diff>
--- a/NEDE Instructions.docx
+++ b/NEDE Instructions.docx
@@ -1,17 +1,21 @@
 
 <file path=word/document.xml><?xml version="1.0" encoding="utf-8"?>
-<w:document xmlns:wpc="http://schemas.microsoft.com/office/word/2010/wordprocessingCanvas" xmlns:cx="http://schemas.microsoft.com/office/drawing/2014/chartex" xmlns:mc="http://schemas.openxmlformats.org/markup-compatibility/2006" xmlns:o="urn:schemas-microsoft-com:office:office" xmlns:r="http://schemas.openxmlformats.org/officeDocument/2006/relationships" xmlns:m="http://schemas.openxmlformats.org/officeDocument/2006/math" xmlns:v="urn:schemas-microsoft-com:vml" xmlns:wp14="http://schemas.microsoft.com/office/word/2010/wordprocessingDrawing" xmlns:wp="http://schemas.openxmlformats.org/drawingml/2006/wordprocessingDrawing" xmlns:w10="urn:schemas-microsoft-com:office:word" xmlns:w="http://schemas.openxmlformats.org/wordprocessingml/2006/main" xmlns:w14="http://schemas.microsoft.com/office/word/2010/wordml" xmlns:w15="http://schemas.microsoft.com/office/word/2012/wordml" xmlns:w16se="http://schemas.microsoft.com/office/word/2015/wordml/symex" xmlns:wpg="http://schemas.microsoft.com/office/word/2010/wordprocessingGroup" xmlns:wpi="http://schemas.microsoft.com/office/word/2010/wordprocessingInk" xmlns:wne="http://schemas.microsoft.com/office/word/2006/wordml" xmlns:wps="http://schemas.microsoft.com/office/word/2010/wordprocessingShape" mc:Ignorable="w14 w15 w16se wp14">
+<w:document xmlns:wpc="http://schemas.microsoft.com/office/word/2010/wordprocessingCanvas" xmlns:mo="http://schemas.microsoft.com/office/mac/office/2008/main" xmlns:mc="http://schemas.openxmlformats.org/markup-compatibility/2006" xmlns:mv="urn:schemas-microsoft-com:mac:vml" xmlns:o="urn:schemas-microsoft-com:office:office" xmlns:r="http://schemas.openxmlformats.org/officeDocument/2006/relationships" xmlns:m="http://schemas.openxmlformats.org/officeDocument/2006/math" xmlns:v="urn:schemas-microsoft-com:vml" xmlns:wp14="http://schemas.microsoft.com/office/word/2010/wordprocessingDrawing" xmlns:wp="http://schemas.openxmlformats.org/drawingml/2006/wordprocessingDrawing" xmlns:w10="urn:schemas-microsoft-com:office:word" xmlns:w="http://schemas.openxmlformats.org/wordprocessingml/2006/main" xmlns:w14="http://schemas.microsoft.com/office/word/2010/wordml" xmlns:w15="http://schemas.microsoft.com/office/word/2012/wordml" xmlns:wpg="http://schemas.microsoft.com/office/word/2010/wordprocessingGroup" xmlns:wpi="http://schemas.microsoft.com/office/word/2010/wordprocessingInk" xmlns:wne="http://schemas.microsoft.com/office/word/2006/wordml" xmlns:wps="http://schemas.microsoft.com/office/word/2010/wordprocessingShape" mc:Ignorable="w14 w15 wp14">
   <w:body>
     <w:p>
       <w:pPr>
         <w:jc w:val="center"/>
         <w:rPr>
           <w:b/>
-        </w:rPr>
-      </w:pPr>
-      <w:r>
-        <w:rPr>
-          <w:b/>
+          <w:sz w:val="28"/>
+          <w:szCs w:val="28"/>
+        </w:rPr>
+      </w:pPr>
+      <w:r>
+        <w:rPr>
+          <w:b/>
+          <w:sz w:val="28"/>
+          <w:szCs w:val="28"/>
         </w:rPr>
         <w:t>Instructions for Running NEDE VR-Online Version</w:t>
       </w:r>
@@ -53,17 +57,39 @@
         </w:rPr>
         <w:t xml:space="preserve">Set Up </w:t>
       </w:r>
-      <w:r>
-        <w:rPr>
-          <w:b/>
-        </w:rPr>
-        <w:t xml:space="preserve">Biosmi </w:t>
+      <w:proofErr w:type="spellStart"/>
+      <w:r>
+        <w:rPr>
+          <w:b/>
+        </w:rPr>
+        <w:t>Biosmi</w:t>
+      </w:r>
+      <w:proofErr w:type="spellEnd"/>
+      <w:r>
+        <w:rPr>
+          <w:b/>
+        </w:rPr>
+        <w:t xml:space="preserve"> </w:t>
       </w:r>
       <w:r>
         <w:t xml:space="preserve">- </w:t>
       </w:r>
       <w:r>
-        <w:t xml:space="preserve">Turn on the Biosemi and make sure everything is plugged in. </w:t>
+        <w:t xml:space="preserve">Turn on the </w:t>
+      </w:r>
+      <w:proofErr w:type="spellStart"/>
+      <w:r>
+        <w:t>Biosemi</w:t>
+      </w:r>
+      <w:proofErr w:type="spellEnd"/>
+      <w:r>
+        <w:t xml:space="preserve"> and make</w:t>
+      </w:r>
+      <w:r>
+        <w:t xml:space="preserve"> sure everything is plugged in</w:t>
+      </w:r>
+      <w:r>
+        <w:t>.</w:t>
       </w:r>
     </w:p>
     <w:p>
@@ -80,6 +106,9 @@
       <w:r>
         <w:t>Gel subject in</w:t>
       </w:r>
+      <w:r>
+        <w:t>.</w:t>
+      </w:r>
     </w:p>
     <w:p>
       <w:pPr>
@@ -93,7 +122,21 @@
         </w:rPr>
       </w:pPr>
       <w:r>
-        <w:t>Open Actiview from desktop and confirm that signal quality is good.</w:t>
+        <w:t xml:space="preserve">Open </w:t>
+      </w:r>
+      <w:proofErr w:type="spellStart"/>
+      <w:r>
+        <w:t>Actiview</w:t>
+      </w:r>
+      <w:proofErr w:type="spellEnd"/>
+      <w:r>
+        <w:t xml:space="preserve"> from desktop and conf</w:t>
+      </w:r>
+      <w:r>
+        <w:t>irm that signal quality is good</w:t>
+      </w:r>
+      <w:r>
+        <w:t>.</w:t>
       </w:r>
     </w:p>
     <w:p>
@@ -147,7 +190,13 @@
         <w:t>Turn on the Oculus. Make sure the power cable is plugged in to the oculus</w:t>
       </w:r>
       <w:r>
-        <w:t xml:space="preserve"> (it will still turn on if the power cable is not plugged in)</w:t>
+        <w:t xml:space="preserve"> (</w:t>
+      </w:r>
+      <w:r>
+        <w:t>Oculus</w:t>
+      </w:r>
+      <w:r>
+        <w:t xml:space="preserve"> will still turn on if the power cable is not plugged in)</w:t>
       </w:r>
       <w:r>
         <w:t xml:space="preserve">. </w:t>
@@ -171,7 +220,23 @@
         </w:rPr>
       </w:pPr>
       <w:r>
-        <w:t>Click into the iViewNG-HMD-LSL application and enter “9” to run the 9 point calibration. (</w:t>
+        <w:t xml:space="preserve">Click into the </w:t>
+      </w:r>
+      <w:proofErr w:type="spellStart"/>
+      <w:r>
+        <w:t>iViewNG</w:t>
+      </w:r>
+      <w:proofErr w:type="spellEnd"/>
+      <w:r>
+        <w:t xml:space="preserve">-HMD-LSL application and enter “9” to run the </w:t>
+      </w:r>
+      <w:proofErr w:type="gramStart"/>
+      <w:r>
+        <w:t>9 point</w:t>
+      </w:r>
+      <w:proofErr w:type="gramEnd"/>
+      <w:r>
+        <w:t xml:space="preserve"> calibration. (</w:t>
       </w:r>
       <w:r>
         <w:t>can do 3 or 5 instead</w:t>
@@ -192,7 +257,15 @@
         </w:rPr>
       </w:pPr>
       <w:r>
-        <w:t>In the bottom right corner on the windows task bar, click on the oculus icon and then click “Configuration Utility”. Confirm that the oculus is on and the tracker is connected.</w:t>
+        <w:t xml:space="preserve">In the </w:t>
+      </w:r>
+      <w:proofErr w:type="gramStart"/>
+      <w:r>
+        <w:t>bottom</w:t>
+      </w:r>
+      <w:proofErr w:type="gramEnd"/>
+      <w:r>
+        <w:t xml:space="preserve"> right corner on the windows task bar, click on the oculus icon and then click “Configuration Utility”. Confirm that the oculus is on and the tracker is connected.</w:t>
       </w:r>
     </w:p>
     <w:p>
@@ -207,7 +280,16 @@
         </w:rPr>
       </w:pPr>
       <w:r>
-        <w:t>Click “Show Demo Scene” and center the oculus to the subjects natural center.</w:t>
+        <w:t>Click “Show Demo Scene” and center the oculus to the subject</w:t>
+      </w:r>
+      <w:r>
+        <w:rPr>
+          <w:rFonts w:ascii="Helvetica" w:eastAsia="Helvetica" w:hAnsi="Helvetica" w:cs="Helvetica"/>
+        </w:rPr>
+        <w:t>’</w:t>
+      </w:r>
+      <w:r>
+        <w:t>s natural center.</w:t>
       </w:r>
     </w:p>
     <w:p>
@@ -225,6 +307,224 @@
         <w:rPr>
           <w:b/>
         </w:rPr>
+        <w:t xml:space="preserve">Run </w:t>
+      </w:r>
+      <w:proofErr w:type="spellStart"/>
+      <w:r>
+        <w:rPr>
+          <w:b/>
+        </w:rPr>
+        <w:t>Matlab</w:t>
+      </w:r>
+      <w:proofErr w:type="spellEnd"/>
+    </w:p>
+    <w:p>
+      <w:pPr>
+        <w:pStyle w:val="ListParagraph"/>
+        <w:numPr>
+          <w:ilvl w:val="1"/>
+          <w:numId w:val="1"/>
+        </w:numPr>
+        <w:rPr>
+          <w:b/>
+        </w:rPr>
+      </w:pPr>
+      <w:r>
+        <w:t xml:space="preserve">Open </w:t>
+      </w:r>
+      <w:proofErr w:type="spellStart"/>
+      <w:r>
+        <w:t>matlab</w:t>
+      </w:r>
+      <w:proofErr w:type="spellEnd"/>
+      <w:r>
+        <w:t xml:space="preserve"> and open:</w:t>
+      </w:r>
+    </w:p>
+    <w:p>
+      <w:pPr>
+        <w:pStyle w:val="ListParagraph"/>
+        <w:numPr>
+          <w:ilvl w:val="2"/>
+          <w:numId w:val="1"/>
+        </w:numPr>
+        <w:rPr>
+          <w:b/>
+        </w:rPr>
+      </w:pPr>
+      <w:r>
+        <w:t xml:space="preserve">NEDE_VR &gt; </w:t>
+      </w:r>
+      <w:proofErr w:type="spellStart"/>
+      <w:r>
+        <w:t>Data_Analysis</w:t>
+      </w:r>
+      <w:proofErr w:type="spellEnd"/>
+      <w:r>
+        <w:t xml:space="preserve"> &gt; Scripts &gt; </w:t>
+      </w:r>
+      <w:proofErr w:type="spellStart"/>
+      <w:r>
+        <w:t>NEDE_Online.m</w:t>
+      </w:r>
+      <w:proofErr w:type="spellEnd"/>
+    </w:p>
+    <w:p>
+      <w:pPr>
+        <w:pStyle w:val="ListParagraph"/>
+        <w:numPr>
+          <w:ilvl w:val="1"/>
+          <w:numId w:val="1"/>
+        </w:numPr>
+        <w:rPr>
+          <w:b/>
+        </w:rPr>
+      </w:pPr>
+      <w:r>
+        <w:t>Set all the settings on the top of the script including the subject number and the number of blocks you wish to run</w:t>
+      </w:r>
+    </w:p>
+    <w:p>
+      <w:pPr>
+        <w:pStyle w:val="ListParagraph"/>
+        <w:numPr>
+          <w:ilvl w:val="1"/>
+          <w:numId w:val="1"/>
+        </w:numPr>
+        <w:rPr>
+          <w:b/>
+        </w:rPr>
+      </w:pPr>
+      <w:r>
+        <w:t>Make sure the folders yo</w:t>
+      </w:r>
+      <w:r>
+        <w:t>u are saving the files to exist:</w:t>
+      </w:r>
+    </w:p>
+    <w:p>
+      <w:pPr>
+        <w:pStyle w:val="ListParagraph"/>
+        <w:numPr>
+          <w:ilvl w:val="1"/>
+          <w:numId w:val="1"/>
+        </w:numPr>
+        <w:rPr>
+          <w:b/>
+        </w:rPr>
+      </w:pPr>
+      <w:r>
+        <w:t>The continuous raw data will be saved to:</w:t>
+      </w:r>
+    </w:p>
+    <w:p>
+      <w:pPr>
+        <w:pStyle w:val="ListParagraph"/>
+        <w:numPr>
+          <w:ilvl w:val="2"/>
+          <w:numId w:val="1"/>
+        </w:numPr>
+        <w:rPr>
+          <w:b/>
+        </w:rPr>
+      </w:pPr>
+      <w:r>
+        <w:t xml:space="preserve">Dropbox &gt; </w:t>
+      </w:r>
+      <w:proofErr w:type="spellStart"/>
+      <w:r>
+        <w:t>NEDE_Dropbox</w:t>
+      </w:r>
+      <w:proofErr w:type="spellEnd"/>
+      <w:r>
+        <w:t xml:space="preserve"> &gt; Data &gt; </w:t>
+      </w:r>
+      <w:proofErr w:type="spellStart"/>
+      <w:r>
+        <w:t>raw_mat</w:t>
+      </w:r>
+      <w:proofErr w:type="spellEnd"/>
+      <w:r>
+        <w:t xml:space="preserve"> &gt; </w:t>
+      </w:r>
+      <w:proofErr w:type="spellStart"/>
+      <w:r>
+        <w:t>subject_X</w:t>
+      </w:r>
+      <w:proofErr w:type="spellEnd"/>
+    </w:p>
+    <w:p>
+      <w:pPr>
+        <w:pStyle w:val="ListParagraph"/>
+        <w:numPr>
+          <w:ilvl w:val="1"/>
+          <w:numId w:val="1"/>
+        </w:numPr>
+        <w:rPr>
+          <w:b/>
+        </w:rPr>
+      </w:pPr>
+      <w:r>
+        <w:t>The processed epoched data will be saved to:</w:t>
+      </w:r>
+    </w:p>
+    <w:p>
+      <w:pPr>
+        <w:pStyle w:val="ListParagraph"/>
+        <w:numPr>
+          <w:ilvl w:val="2"/>
+          <w:numId w:val="1"/>
+        </w:numPr>
+        <w:rPr>
+          <w:b/>
+        </w:rPr>
+      </w:pPr>
+      <w:r>
+        <w:t xml:space="preserve"> </w:t>
+      </w:r>
+      <w:r>
+        <w:t xml:space="preserve">Dropbox &gt; </w:t>
+      </w:r>
+      <w:proofErr w:type="spellStart"/>
+      <w:r>
+        <w:t>NEDE_Dropbox</w:t>
+      </w:r>
+      <w:proofErr w:type="spellEnd"/>
+      <w:r>
+        <w:t xml:space="preserve"> &gt; Data &gt;</w:t>
+      </w:r>
+      <w:r>
+        <w:t xml:space="preserve"> </w:t>
+      </w:r>
+      <w:proofErr w:type="spellStart"/>
+      <w:r>
+        <w:t>epoched_vY</w:t>
+      </w:r>
+      <w:proofErr w:type="spellEnd"/>
+      <w:r>
+        <w:t xml:space="preserve"> &gt; </w:t>
+      </w:r>
+      <w:proofErr w:type="spellStart"/>
+      <w:r>
+        <w:t>subject_X</w:t>
+      </w:r>
+      <w:proofErr w:type="spellEnd"/>
+    </w:p>
+    <w:p>
+      <w:pPr>
+        <w:pStyle w:val="ListParagraph"/>
+        <w:numPr>
+          <w:ilvl w:val="0"/>
+          <w:numId w:val="1"/>
+        </w:numPr>
+        <w:rPr>
+          <w:b/>
+        </w:rPr>
+      </w:pPr>
+      <w:r>
+        <w:rPr>
+          <w:b/>
+        </w:rPr>
         <w:t>Run EEGNET Classifier</w:t>
       </w:r>
       <w:r>
@@ -243,8 +543,13 @@
         </w:rPr>
       </w:pPr>
       <w:r>
-        <w:t>Via Spyder</w:t>
-      </w:r>
+        <w:t xml:space="preserve">Via </w:t>
+      </w:r>
+      <w:proofErr w:type="spellStart"/>
+      <w:r>
+        <w:t>Spyder</w:t>
+      </w:r>
+      <w:proofErr w:type="spellEnd"/>
     </w:p>
     <w:p>
       <w:pPr>
@@ -288,7 +593,15 @@
         </w:rPr>
       </w:pPr>
       <w:r>
-        <w:t>Type “spyder”</w:t>
+        <w:t>Type “</w:t>
+      </w:r>
+      <w:proofErr w:type="spellStart"/>
+      <w:r>
+        <w:t>spyder</w:t>
+      </w:r>
+      <w:proofErr w:type="spellEnd"/>
+      <w:r>
+        <w:t>”</w:t>
       </w:r>
     </w:p>
     <w:p>
@@ -336,7 +649,10 @@
         <w:t>Run it</w:t>
       </w:r>
       <w:r>
-        <w:t xml:space="preserve"> by clicking the green “play button at the top”</w:t>
+        <w:t xml:space="preserve"> by clicking th</w:t>
+      </w:r>
+      <w:r>
+        <w:t>e green play button at the top</w:t>
       </w:r>
     </w:p>
     <w:p>
@@ -351,222 +667,993 @@
         </w:rPr>
       </w:pPr>
       <w:r>
-        <w:t>If error’s occur or kernel dies, under IPython console, x-out of the Console you are in and a new one will appear.</w:t>
+        <w:t xml:space="preserve">If </w:t>
+      </w:r>
+      <w:proofErr w:type="gramStart"/>
+      <w:r>
+        <w:t>error’s</w:t>
+      </w:r>
+      <w:proofErr w:type="gramEnd"/>
+      <w:r>
+        <w:t xml:space="preserve"> occur or kernel dies, under </w:t>
+      </w:r>
+      <w:proofErr w:type="spellStart"/>
+      <w:r>
+        <w:t>IPython</w:t>
+      </w:r>
+      <w:proofErr w:type="spellEnd"/>
+      <w:r>
+        <w:t xml:space="preserve"> console, x-out of the Console you are in and a new one will appear.</w:t>
+      </w:r>
+    </w:p>
+    <w:p>
+      <w:pPr>
+        <w:pStyle w:val="ListParagraph"/>
+        <w:numPr>
+          <w:ilvl w:val="1"/>
+          <w:numId w:val="1"/>
+        </w:numPr>
+        <w:rPr>
+          <w:b/>
+        </w:rPr>
+      </w:pPr>
+      <w:r>
+        <w:t>Via command line</w:t>
+      </w:r>
+    </w:p>
+    <w:p>
+      <w:pPr>
+        <w:pStyle w:val="ListParagraph"/>
+        <w:numPr>
+          <w:ilvl w:val="2"/>
+          <w:numId w:val="1"/>
+        </w:numPr>
+        <w:rPr>
+          <w:b/>
+        </w:rPr>
+      </w:pPr>
+      <w:r>
+        <w:t>Open Anaconda Prompt on Desktop</w:t>
+      </w:r>
+    </w:p>
+    <w:p>
+      <w:pPr>
+        <w:pStyle w:val="ListParagraph"/>
+        <w:numPr>
+          <w:ilvl w:val="2"/>
+          <w:numId w:val="1"/>
+        </w:numPr>
+        <w:rPr>
+          <w:b/>
+        </w:rPr>
+      </w:pPr>
+      <w:r>
+        <w:t>Type “activate NEDE_VR”</w:t>
+      </w:r>
+    </w:p>
+    <w:p>
+      <w:pPr>
+        <w:pStyle w:val="ListParagraph"/>
+        <w:numPr>
+          <w:ilvl w:val="2"/>
+          <w:numId w:val="1"/>
+        </w:numPr>
+        <w:rPr>
+          <w:b/>
+        </w:rPr>
+      </w:pPr>
+      <w:r>
+        <w:t>Type “cd NEDE_VR/</w:t>
+      </w:r>
+      <w:proofErr w:type="spellStart"/>
+      <w:r>
+        <w:t>Data_Analysis</w:t>
+      </w:r>
+      <w:proofErr w:type="spellEnd"/>
+      <w:r>
+        <w:t>/Scripts”</w:t>
+      </w:r>
+    </w:p>
+    <w:p>
+      <w:pPr>
+        <w:pStyle w:val="ListParagraph"/>
+        <w:numPr>
+          <w:ilvl w:val="2"/>
+          <w:numId w:val="1"/>
+        </w:numPr>
+        <w:rPr>
+          <w:b/>
+        </w:rPr>
+      </w:pPr>
+      <w:r>
+        <w:t>Type “python classifier.py”</w:t>
+      </w:r>
+    </w:p>
+    <w:p>
+      <w:pPr>
+        <w:pStyle w:val="ListParagraph"/>
+        <w:numPr>
+          <w:ilvl w:val="0"/>
+          <w:numId w:val="1"/>
+        </w:numPr>
+        <w:rPr>
+          <w:b/>
+        </w:rPr>
+      </w:pPr>
+      <w:r>
+        <w:rPr>
+          <w:b/>
+        </w:rPr>
+        <w:t>Run Unity</w:t>
+      </w:r>
+    </w:p>
+    <w:p>
+      <w:pPr>
+        <w:pStyle w:val="ListParagraph"/>
+        <w:numPr>
+          <w:ilvl w:val="1"/>
+          <w:numId w:val="1"/>
+        </w:numPr>
+        <w:rPr>
+          <w:b/>
+        </w:rPr>
+      </w:pPr>
+      <w:r>
+        <w:lastRenderedPageBreak/>
+        <w:t>Open Unity (version 5.3.1f I believe, definitely in the top right corner of the desktop)</w:t>
+      </w:r>
+    </w:p>
+    <w:p>
+      <w:pPr>
+        <w:pStyle w:val="ListParagraph"/>
+        <w:numPr>
+          <w:ilvl w:val="1"/>
+          <w:numId w:val="1"/>
+        </w:numPr>
+        <w:rPr>
+          <w:b/>
+        </w:rPr>
+      </w:pPr>
+      <w:r>
+        <w:t>Select NEDE_VR from the list of projects</w:t>
+      </w:r>
+    </w:p>
+    <w:p>
+      <w:pPr>
+        <w:pStyle w:val="ListParagraph"/>
+        <w:numPr>
+          <w:ilvl w:val="1"/>
+          <w:numId w:val="1"/>
+        </w:numPr>
+        <w:rPr>
+          <w:b/>
+        </w:rPr>
+      </w:pPr>
+      <w:r>
+        <w:t>In the project window in unity, select “Scenes”, then select “Startup”</w:t>
+      </w:r>
+    </w:p>
+    <w:p>
+      <w:pPr>
+        <w:pStyle w:val="ListParagraph"/>
+        <w:numPr>
+          <w:ilvl w:val="1"/>
+          <w:numId w:val="1"/>
+        </w:numPr>
+        <w:rPr>
+          <w:b/>
+        </w:rPr>
+      </w:pPr>
+      <w:r>
+        <w:t>Select three distractors and a target from the top four categories listed.</w:t>
+      </w:r>
+    </w:p>
+    <w:p>
+      <w:pPr>
+        <w:pStyle w:val="ListParagraph"/>
+        <w:numPr>
+          <w:ilvl w:val="1"/>
+          <w:numId w:val="1"/>
+        </w:numPr>
+        <w:rPr>
+          <w:b/>
+        </w:rPr>
+      </w:pPr>
+      <w:r>
+        <w:t>Inform the subject what the target will be.</w:t>
+      </w:r>
+    </w:p>
+    <w:p>
+      <w:pPr>
+        <w:pStyle w:val="ListParagraph"/>
+        <w:numPr>
+          <w:ilvl w:val="1"/>
+          <w:numId w:val="1"/>
+        </w:numPr>
+        <w:rPr>
+          <w:b/>
+        </w:rPr>
+      </w:pPr>
+      <w:r>
+        <w:t>On the right side, under “Presentation Type”, select “Follow” (This sets it so that there is a second car that you are following).</w:t>
+      </w:r>
+    </w:p>
+    <w:p>
+      <w:pPr>
+        <w:pStyle w:val="ListParagraph"/>
+        <w:numPr>
+          <w:ilvl w:val="1"/>
+          <w:numId w:val="1"/>
+        </w:numPr>
+        <w:rPr>
+          <w:b/>
+        </w:rPr>
+      </w:pPr>
+      <w:r>
+        <w:t>Press “Start Now” at the bottom of the screen</w:t>
+      </w:r>
+    </w:p>
+    <w:p>
+      <w:pPr>
+        <w:rPr>
+          <w:b/>
+        </w:rPr>
+      </w:pPr>
+    </w:p>
+    <w:p>
+      <w:pPr>
+        <w:rPr>
+          <w:b/>
+        </w:rPr>
+      </w:pPr>
+      <w:r>
+        <w:rPr>
+          <w:b/>
+        </w:rPr>
+        <w:t>Data Storage</w:t>
+      </w:r>
+    </w:p>
+    <w:p>
+      <w:r>
+        <w:t xml:space="preserve">All data is stored in </w:t>
+      </w:r>
+      <w:r>
+        <w:t xml:space="preserve">Dropbox </w:t>
+      </w:r>
+      <w:r>
+        <w:t xml:space="preserve">&gt; </w:t>
+      </w:r>
+      <w:proofErr w:type="spellStart"/>
+      <w:r>
+        <w:t>NEDE_Dropbox</w:t>
+      </w:r>
+      <w:proofErr w:type="spellEnd"/>
+      <w:r>
+        <w:t xml:space="preserve"> &gt; Data</w:t>
+      </w:r>
+      <w:r>
+        <w:t>.</w:t>
+      </w:r>
+    </w:p>
+    <w:p>
+      <w:pPr>
+        <w:tabs>
+          <w:tab w:val="left" w:pos="7355"/>
+        </w:tabs>
+      </w:pPr>
+      <w:r>
+        <w:t xml:space="preserve">The continuous raw data is stored in: </w:t>
+      </w:r>
+      <w:r>
+        <w:t xml:space="preserve">Dropbox </w:t>
+      </w:r>
+      <w:r>
+        <w:t xml:space="preserve">&gt; </w:t>
+      </w:r>
+      <w:proofErr w:type="spellStart"/>
+      <w:r>
+        <w:t>NEDE_Dropbox</w:t>
+      </w:r>
+      <w:proofErr w:type="spellEnd"/>
+      <w:r>
+        <w:t xml:space="preserve"> &gt; Data &gt; </w:t>
+      </w:r>
+      <w:proofErr w:type="spellStart"/>
+      <w:r>
+        <w:t>raw_mat</w:t>
+      </w:r>
+      <w:proofErr w:type="spellEnd"/>
+      <w:r>
+        <w:t xml:space="preserve">. This is used in </w:t>
+      </w:r>
+      <w:r>
+        <w:rPr>
+          <w:rFonts w:ascii="Helvetica" w:eastAsia="Helvetica" w:hAnsi="Helvetica" w:cs="Helvetica"/>
+        </w:rPr>
+        <w:t>‘</w:t>
+      </w:r>
+      <w:r>
+        <w:t>simulator mode</w:t>
+      </w:r>
+      <w:r>
+        <w:rPr>
+          <w:rFonts w:ascii="Helvetica" w:eastAsia="Helvetica" w:hAnsi="Helvetica" w:cs="Helvetica"/>
+        </w:rPr>
+        <w:t>’</w:t>
+      </w:r>
+      <w:r>
+        <w:t xml:space="preserve"> to rerun past blocks without having to actually set up the subject again.</w:t>
+      </w:r>
+    </w:p>
+    <w:p>
+      <w:pPr>
+        <w:tabs>
+          <w:tab w:val="left" w:pos="7355"/>
+        </w:tabs>
+      </w:pPr>
+      <w:r>
+        <w:t xml:space="preserve">The epoched data is stored in: </w:t>
+      </w:r>
+      <w:r>
+        <w:t xml:space="preserve">Dropbox </w:t>
+      </w:r>
+      <w:r>
+        <w:t xml:space="preserve">&gt; </w:t>
+      </w:r>
+      <w:proofErr w:type="spellStart"/>
+      <w:r>
+        <w:t>NEDE_Dropbox</w:t>
+      </w:r>
+      <w:proofErr w:type="spellEnd"/>
+      <w:r>
+        <w:t xml:space="preserve"> &gt; Data &gt; </w:t>
+      </w:r>
+      <w:proofErr w:type="spellStart"/>
+      <w:r>
+        <w:t>epoched_vX</w:t>
+      </w:r>
+      <w:proofErr w:type="spellEnd"/>
+      <w:r>
+        <w:t xml:space="preserve">. This is the epoched data after going through the pipeline defined by </w:t>
+      </w:r>
+      <w:proofErr w:type="spellStart"/>
+      <w:r>
+        <w:t>epoched</w:t>
+      </w:r>
+      <w:r>
+        <w:t>_version</w:t>
+      </w:r>
+      <w:proofErr w:type="spellEnd"/>
+      <w:r>
+        <w:t xml:space="preserve"> x. The different versions are documented in </w:t>
+      </w:r>
+      <w:r>
+        <w:t xml:space="preserve">Dropbox &gt; </w:t>
+      </w:r>
+      <w:proofErr w:type="spellStart"/>
+      <w:r>
+        <w:t>NEDE_Dropbox</w:t>
+      </w:r>
+      <w:proofErr w:type="spellEnd"/>
+      <w:r>
+        <w:t xml:space="preserve"> &gt; Data &gt; ReadMe.</w:t>
+      </w:r>
+    </w:p>
+    <w:p>
+      <w:pPr>
+        <w:tabs>
+          <w:tab w:val="left" w:pos="7355"/>
+        </w:tabs>
+      </w:pPr>
+      <w:r>
+        <w:t xml:space="preserve">The training data is stored in: </w:t>
+      </w:r>
+      <w:r>
+        <w:t xml:space="preserve">Dropbox &gt; </w:t>
+      </w:r>
+      <w:proofErr w:type="spellStart"/>
+      <w:r>
+        <w:t>NEDE_Dropbox</w:t>
+      </w:r>
+      <w:proofErr w:type="spellEnd"/>
+      <w:r>
+        <w:t xml:space="preserve"> &gt; Data &gt;</w:t>
+      </w:r>
+      <w:r>
+        <w:t xml:space="preserve"> </w:t>
+      </w:r>
+      <w:proofErr w:type="spellStart"/>
+      <w:r>
+        <w:t>training_vX</w:t>
+      </w:r>
+      <w:proofErr w:type="spellEnd"/>
+      <w:r>
+        <w:t xml:space="preserve">. This is simply the data from </w:t>
+      </w:r>
+      <w:proofErr w:type="spellStart"/>
+      <w:r>
+        <w:t>epoched_vX</w:t>
+      </w:r>
+      <w:proofErr w:type="spellEnd"/>
+      <w:r>
+        <w:t xml:space="preserve"> aggregated into a single storage file.</w:t>
+      </w:r>
+    </w:p>
+    <w:p>
+      <w:pPr>
+        <w:rPr>
+          <w:b/>
+        </w:rPr>
+      </w:pPr>
+    </w:p>
+    <w:p>
+      <w:pPr>
+        <w:rPr>
+          <w:b/>
+        </w:rPr>
+      </w:pPr>
+      <w:r>
+        <w:rPr>
+          <w:b/>
+        </w:rPr>
+        <w:t>Collecting Epoched Data into a Dataset</w:t>
+      </w:r>
+    </w:p>
+    <w:p>
+      <w:r>
+        <w:t xml:space="preserve">Use the script: NEDE_VR &gt; </w:t>
+      </w:r>
+      <w:proofErr w:type="spellStart"/>
+      <w:r>
+        <w:t>Data_Analysis</w:t>
+      </w:r>
+      <w:proofErr w:type="spellEnd"/>
+      <w:r>
+        <w:t xml:space="preserve"> &gt; Scripts &gt; </w:t>
+      </w:r>
+      <w:proofErr w:type="spellStart"/>
+      <w:r>
+        <w:t>aggregateEpochedData.m</w:t>
+      </w:r>
+      <w:proofErr w:type="spellEnd"/>
+    </w:p>
+    <w:p/>
+    <w:p>
+      <w:r>
+        <w:rPr>
+          <w:b/>
+        </w:rPr>
+        <w:t>Create a New Data Processing Pipeline and Run Past Subjects Through it</w:t>
+      </w:r>
+    </w:p>
+    <w:p>
+      <w:r>
+        <w:t>If you want to change the data processing pipeline in any way, you can change it and then run previously collected subjects through your new pipeline.</w:t>
+      </w:r>
+    </w:p>
+    <w:p>
+      <w:r>
+        <w:t xml:space="preserve">The details of the different data versions are documented in: Dropbox &gt; </w:t>
+      </w:r>
+      <w:proofErr w:type="spellStart"/>
+      <w:r>
+        <w:t>NEDE_Dropbox</w:t>
+      </w:r>
+      <w:proofErr w:type="spellEnd"/>
+      <w:r>
+        <w:t xml:space="preserve"> &gt; Data &gt; ReadMe</w:t>
+      </w:r>
+      <w:r>
+        <w:t>. Document your new pipeline there.</w:t>
+      </w:r>
+    </w:p>
+    <w:p>
+      <w:r>
+        <w:t xml:space="preserve">First, implement your changes to the pipeline in </w:t>
+      </w:r>
+      <w:proofErr w:type="spellStart"/>
+      <w:r>
+        <w:t>NEDE_Online.m</w:t>
+      </w:r>
+      <w:proofErr w:type="spellEnd"/>
+      <w:r>
+        <w:t xml:space="preserve"> or Classifier.py. Then, in </w:t>
+      </w:r>
+      <w:proofErr w:type="spellStart"/>
+      <w:r>
+        <w:t>NEDE_Online.m</w:t>
+      </w:r>
+      <w:proofErr w:type="spellEnd"/>
+      <w:r>
+        <w:t xml:space="preserve">, set your new </w:t>
+      </w:r>
+      <w:proofErr w:type="spellStart"/>
+      <w:r>
+        <w:t>Epoched_Version</w:t>
+      </w:r>
+      <w:proofErr w:type="spellEnd"/>
+      <w:r>
+        <w:t xml:space="preserve"> to the new version you are creating.</w:t>
+      </w:r>
+      <w:r>
+        <w:t xml:space="preserve"> Finally,</w:t>
+      </w:r>
+      <w:r>
+        <w:t xml:space="preserve"> run </w:t>
+      </w:r>
+      <w:proofErr w:type="spellStart"/>
+      <w:r>
+        <w:t>NEDE_Online.m</w:t>
+      </w:r>
+      <w:proofErr w:type="spellEnd"/>
+      <w:r>
+        <w:t xml:space="preserve"> </w:t>
+      </w:r>
+      <w:r>
+        <w:t xml:space="preserve">through </w:t>
+      </w:r>
+      <w:r>
+        <w:rPr>
+          <w:rFonts w:ascii="Helvetica" w:eastAsia="Helvetica" w:hAnsi="Helvetica" w:cs="Helvetica"/>
+        </w:rPr>
+        <w:t>‘</w:t>
+      </w:r>
+      <w:r>
+        <w:t>simulator mode</w:t>
+      </w:r>
+      <w:r>
+        <w:rPr>
+          <w:rFonts w:ascii="Helvetica" w:eastAsia="Helvetica" w:hAnsi="Helvetica" w:cs="Helvetica"/>
+        </w:rPr>
+        <w:t>’</w:t>
+      </w:r>
+      <w:r>
+        <w:t xml:space="preserve"> by </w:t>
+      </w:r>
+      <w:r>
+        <w:t>set</w:t>
+      </w:r>
+      <w:r>
+        <w:t>ting</w:t>
+      </w:r>
+      <w:r>
+        <w:t xml:space="preserve"> </w:t>
+      </w:r>
+      <w:proofErr w:type="spellStart"/>
+      <w:r>
+        <w:t>EEG_connected</w:t>
+      </w:r>
+      <w:proofErr w:type="spellEnd"/>
+      <w:r>
+        <w:t xml:space="preserve"> = false, </w:t>
+      </w:r>
+      <w:proofErr w:type="spellStart"/>
+      <w:r>
+        <w:t>EYE_connected</w:t>
+      </w:r>
+      <w:proofErr w:type="spellEnd"/>
+      <w:r>
+        <w:t xml:space="preserve"> = false, Unity = false, </w:t>
+      </w:r>
+      <w:proofErr w:type="spellStart"/>
+      <w:r>
+        <w:t>Simulate_data</w:t>
+      </w:r>
+      <w:proofErr w:type="spellEnd"/>
+      <w:r>
+        <w:t xml:space="preserve"> = true.</w:t>
+      </w:r>
+    </w:p>
+    <w:p/>
+    <w:p>
+      <w:pPr>
+        <w:rPr>
+          <w:b/>
+        </w:rPr>
+      </w:pPr>
+      <w:r>
+        <w:rPr>
+          <w:b/>
+        </w:rPr>
+        <w:t>To Include PCA and ICA in the</w:t>
+      </w:r>
+      <w:r>
+        <w:rPr>
+          <w:b/>
+        </w:rPr>
+        <w:t xml:space="preserve"> Data Cleaning Pipeline</w:t>
+      </w:r>
+    </w:p>
+    <w:p>
+      <w:r>
+        <w:lastRenderedPageBreak/>
+        <w:t>Running PCA on the EEG data allows you to clean the EEG data by retaining only the top 20 principle components. Running ICA allows you to isolate components and remove unwanted components from the EEG. This may still need some work, in particular, in selecting which ICA components to remove.</w:t>
+      </w:r>
+    </w:p>
+    <w:p>
+      <w:r>
+        <w:t xml:space="preserve">To obtain the coefficients for the PCA and ICA from a subject, run NEDE_VR &gt; </w:t>
+      </w:r>
+      <w:proofErr w:type="spellStart"/>
+      <w:r>
+        <w:t>Data_Analysis</w:t>
+      </w:r>
+      <w:proofErr w:type="spellEnd"/>
+      <w:r>
+        <w:t xml:space="preserve"> &gt; Scripts &gt; </w:t>
+      </w:r>
+      <w:proofErr w:type="spellStart"/>
+      <w:r>
+        <w:t>extractDimRedCoeffs.m</w:t>
+      </w:r>
+      <w:proofErr w:type="spellEnd"/>
+      <w:r>
+        <w:t xml:space="preserve">. This will save the relevant coefficients to: Dropbox &gt; </w:t>
+      </w:r>
+      <w:proofErr w:type="spellStart"/>
+      <w:r>
+        <w:t>NEDE_Dropbox</w:t>
+      </w:r>
+      <w:proofErr w:type="spellEnd"/>
+      <w:r>
+        <w:t xml:space="preserve"> &gt; Data &gt; </w:t>
+      </w:r>
+      <w:proofErr w:type="spellStart"/>
+      <w:r>
+        <w:t>Dim_Red_Params</w:t>
+      </w:r>
+      <w:proofErr w:type="spellEnd"/>
+      <w:r>
+        <w:t xml:space="preserve"> &gt; </w:t>
+      </w:r>
+      <w:proofErr w:type="spellStart"/>
+      <w:r>
+        <w:t>sX_dimredparams.mat</w:t>
+      </w:r>
+      <w:proofErr w:type="spellEnd"/>
+    </w:p>
+    <w:p>
+      <w:r>
+        <w:t xml:space="preserve">To then use those coefficients to clean new data, when running </w:t>
+      </w:r>
+      <w:proofErr w:type="spellStart"/>
+      <w:r>
+        <w:t>NEDE_Online.m</w:t>
+      </w:r>
+      <w:proofErr w:type="spellEnd"/>
+      <w:r>
+        <w:t>, in the settings, set PCA_ICA to true.</w:t>
+      </w:r>
+    </w:p>
+    <w:p/>
+    <w:p>
+      <w:pPr>
+        <w:rPr>
+          <w:b/>
+        </w:rPr>
+      </w:pPr>
+      <w:r>
+        <w:rPr>
+          <w:b/>
+        </w:rPr>
+        <w:t>Data Visualization</w:t>
+      </w:r>
+    </w:p>
+    <w:p>
+      <w:r>
+        <w:t xml:space="preserve">The main data visualization script is: </w:t>
+      </w:r>
+      <w:r>
+        <w:t xml:space="preserve">NEDE_VR &gt; </w:t>
+      </w:r>
+      <w:proofErr w:type="spellStart"/>
+      <w:r>
+        <w:t>Data_Analysis</w:t>
+      </w:r>
+      <w:proofErr w:type="spellEnd"/>
+      <w:r>
+        <w:t xml:space="preserve"> &gt; </w:t>
+      </w:r>
+      <w:r>
+        <w:t xml:space="preserve">Scripts &gt; </w:t>
+      </w:r>
+      <w:proofErr w:type="spellStart"/>
+      <w:r>
+        <w:t>visualizeTrainingData.mat</w:t>
+      </w:r>
+      <w:proofErr w:type="spellEnd"/>
+    </w:p>
+    <w:p/>
+    <w:p>
+      <w:pPr>
+        <w:rPr>
+          <w:b/>
+        </w:rPr>
+      </w:pPr>
+      <w:r>
+        <w:rPr>
+          <w:b/>
+          <w:bCs/>
+        </w:rPr>
+        <w:t xml:space="preserve">Toggle on and off </w:t>
+      </w:r>
+      <w:r>
+        <w:rPr>
+          <w:b/>
+          <w:bCs/>
+        </w:rPr>
+        <w:t>interest</w:t>
+      </w:r>
+      <w:r>
+        <w:rPr>
+          <w:b/>
+          <w:bCs/>
+        </w:rPr>
+        <w:t xml:space="preserve"> spheres</w:t>
+      </w:r>
+    </w:p>
+    <w:p>
+      <w:pPr>
+        <w:pStyle w:val="ListParagraph"/>
+        <w:numPr>
+          <w:ilvl w:val="0"/>
+          <w:numId w:val="4"/>
+        </w:numPr>
+      </w:pPr>
+      <w:r>
+        <w:t xml:space="preserve">In unity, in placeAll.js, set the variable: </w:t>
+      </w:r>
+      <w:proofErr w:type="spellStart"/>
+      <w:r>
+        <w:t>interest_spheres_on</w:t>
+      </w:r>
+    </w:p>
+    <w:p>
+      <w:pPr>
+        <w:pStyle w:val="ListParagraph"/>
+        <w:numPr>
+          <w:ilvl w:val="0"/>
+          <w:numId w:val="4"/>
+        </w:numPr>
+      </w:pPr>
+      <w:proofErr w:type="spellEnd"/>
+      <w:r>
+        <w:t xml:space="preserve">In </w:t>
+      </w:r>
+      <w:proofErr w:type="spellStart"/>
+      <w:r>
+        <w:t>matlab</w:t>
+      </w:r>
+      <w:proofErr w:type="spellEnd"/>
+      <w:r>
+        <w:t xml:space="preserve">, in </w:t>
+      </w:r>
+      <w:proofErr w:type="spellStart"/>
+      <w:r>
+        <w:t>NEDE_Online</w:t>
+      </w:r>
+      <w:proofErr w:type="spellEnd"/>
+      <w:r>
+        <w:t>, set the variable: UPDATE_INTEREST_SPHERES</w:t>
+      </w:r>
+    </w:p>
+    <w:p>
+      <w:pPr>
+        <w:pStyle w:val="ListParagraph"/>
+        <w:numPr>
+          <w:ilvl w:val="0"/>
+          <w:numId w:val="4"/>
+        </w:numPr>
+      </w:pPr>
+      <w:r>
+        <w:t>To remove python from the loop, so that unity doesn</w:t>
+      </w:r>
+      <w:r>
+        <w:rPr>
+          <w:rFonts w:ascii="Helvetica" w:eastAsia="Helvetica" w:hAnsi="Helvetica" w:cs="Helvetica"/>
+        </w:rPr>
+        <w:t xml:space="preserve">’t wait for a stream from python, comment out the inlet creation in </w:t>
+      </w:r>
+      <w:proofErr w:type="spellStart"/>
+      <w:r>
+        <w:rPr>
+          <w:rFonts w:ascii="Helvetica" w:eastAsia="Helvetica" w:hAnsi="Helvetica" w:cs="Helvetica"/>
+        </w:rPr>
+        <w:t>LSL_BCI_Input.c</w:t>
+      </w:r>
+      <w:r>
+        <w:t>s</w:t>
+      </w:r>
+      <w:proofErr w:type="spellEnd"/>
+    </w:p>
+    <w:p/>
+    <w:p>
+      <w:r>
+        <w:rPr>
+          <w:b/>
+          <w:bCs/>
+        </w:rPr>
+        <w:t xml:space="preserve">Toggle on and off TSP update to </w:t>
+      </w:r>
+      <w:proofErr w:type="spellStart"/>
+      <w:r>
+        <w:rPr>
+          <w:b/>
+          <w:bCs/>
+        </w:rPr>
+        <w:t>carpath</w:t>
+      </w:r>
+      <w:proofErr w:type="spellEnd"/>
+    </w:p>
+    <w:p>
+      <w:pPr>
+        <w:pStyle w:val="ListParagraph"/>
+        <w:numPr>
+          <w:ilvl w:val="0"/>
+          <w:numId w:val="5"/>
+        </w:numPr>
+      </w:pPr>
+      <w:r>
+        <w:t xml:space="preserve">In </w:t>
+      </w:r>
+      <w:proofErr w:type="spellStart"/>
+      <w:r>
+        <w:t>matlab</w:t>
+      </w:r>
+      <w:proofErr w:type="spellEnd"/>
+      <w:r>
+        <w:t xml:space="preserve">, in </w:t>
+      </w:r>
+      <w:proofErr w:type="spellStart"/>
+      <w:r>
+        <w:t>NEDE_Online</w:t>
+      </w:r>
+      <w:proofErr w:type="spellEnd"/>
+      <w:r>
+        <w:t>, set the variable: UPDATE_CAR_PATH</w:t>
+      </w:r>
+    </w:p>
+    <w:p>
+      <w:pPr>
+        <w:pStyle w:val="ListParagraph"/>
+        <w:numPr>
+          <w:ilvl w:val="0"/>
+          <w:numId w:val="5"/>
+        </w:numPr>
+      </w:pPr>
+      <w:r>
+        <w:t xml:space="preserve">In unity, in placeAll.js, set the variable: </w:t>
+      </w:r>
+      <w:proofErr w:type="spellStart"/>
+      <w:r>
+        <w:t>update_car_path_on</w:t>
+      </w:r>
+      <w:proofErr w:type="spellEnd"/>
+    </w:p>
+    <w:p/>
+    <w:p>
+      <w:r>
+        <w:rPr>
+          <w:b/>
+          <w:bCs/>
+        </w:rPr>
+        <w:t>Toggle on and off First Person Car Frame</w:t>
+      </w:r>
+    </w:p>
+    <w:p>
+      <w:pPr>
+        <w:pStyle w:val="ListParagraph"/>
+        <w:numPr>
+          <w:ilvl w:val="0"/>
+          <w:numId w:val="6"/>
+        </w:numPr>
+      </w:pPr>
+      <w:r>
+        <w:t xml:space="preserve">To toggle on and off the car frame for the first-person perspective, go to the grid scene. Under cams, find </w:t>
+      </w:r>
+      <w:proofErr w:type="spellStart"/>
+      <w:r>
+        <w:t>CarFrameFloor</w:t>
+      </w:r>
+      <w:proofErr w:type="spellEnd"/>
+      <w:r>
+        <w:t xml:space="preserve"> and check/uncheck it.</w:t>
+      </w:r>
+    </w:p>
+    <w:p/>
+    <w:p>
+      <w:r>
+        <w:rPr>
+          <w:b/>
+          <w:bCs/>
+        </w:rPr>
+        <w:t>Swit</w:t>
+      </w:r>
+      <w:r>
+        <w:rPr>
+          <w:b/>
+          <w:bCs/>
+        </w:rPr>
+        <w:t>ch from split-screen with birds-eye-</w:t>
+      </w:r>
+      <w:r>
+        <w:rPr>
+          <w:b/>
+          <w:bCs/>
+        </w:rPr>
+        <w:t>view to just first person view</w:t>
+      </w:r>
+    </w:p>
+    <w:p>
+      <w:r>
+        <w:t>Demo version has the split screen display with the overhead camera. However, it creates jitter in the first-person, oculus view that can cause nausea in subjects. For data collection, turn off the overhead view:</w:t>
+      </w:r>
+    </w:p>
+    <w:p>
+      <w:pPr>
+        <w:pStyle w:val="ListParagraph"/>
+        <w:numPr>
+          <w:ilvl w:val="0"/>
+          <w:numId w:val="6"/>
+        </w:numPr>
+      </w:pPr>
+      <w:r>
+        <w:t>go to the grid scene</w:t>
+      </w:r>
+      <w:r>
+        <w:t xml:space="preserve"> in unity</w:t>
+      </w:r>
+    </w:p>
+    <w:p>
+      <w:pPr>
+        <w:pStyle w:val="ListParagraph"/>
+        <w:numPr>
+          <w:ilvl w:val="0"/>
+          <w:numId w:val="6"/>
+        </w:numPr>
+      </w:pPr>
+      <w:r>
+        <w:t xml:space="preserve">In the hierarchy, go to cams &gt; </w:t>
+      </w:r>
+      <w:proofErr w:type="spellStart"/>
+      <w:r>
+        <w:t>VRCamera</w:t>
+      </w:r>
+    </w:p>
+    <w:p>
+      <w:pPr>
+        <w:pStyle w:val="ListParagraph"/>
+        <w:numPr>
+          <w:ilvl w:val="0"/>
+          <w:numId w:val="6"/>
+        </w:numPr>
+      </w:pPr>
+      <w:proofErr w:type="spellEnd"/>
+      <w:r>
+        <w:t xml:space="preserve">uncheck the box next to </w:t>
+      </w:r>
+      <w:r>
+        <w:rPr>
+          <w:rFonts w:ascii="Helvetica" w:eastAsia="Helvetica" w:hAnsi="Helvetica" w:cs="Helvetica"/>
+        </w:rPr>
+        <w:t>“No Mirror (script)”</w:t>
+      </w:r>
+    </w:p>
+    <w:p>
+      <w:pPr>
+        <w:pStyle w:val="ListParagraph"/>
+        <w:numPr>
+          <w:ilvl w:val="0"/>
+          <w:numId w:val="6"/>
+        </w:numPr>
+      </w:pPr>
+      <w:r>
+        <w:t>In the hierarchy, go to Birds-Eye Came</w:t>
       </w:r>
       <w:bookmarkStart w:id="0" w:name="_GoBack"/>
       <w:bookmarkEnd w:id="0"/>
-    </w:p>
-    <w:p>
-      <w:pPr>
-        <w:pStyle w:val="ListParagraph"/>
-        <w:numPr>
-          <w:ilvl w:val="1"/>
-          <w:numId w:val="1"/>
-        </w:numPr>
-        <w:rPr>
-          <w:b/>
-        </w:rPr>
-      </w:pPr>
-      <w:r>
-        <w:t>Via command line</w:t>
-      </w:r>
-    </w:p>
-    <w:p>
-      <w:pPr>
-        <w:pStyle w:val="ListParagraph"/>
-        <w:numPr>
-          <w:ilvl w:val="2"/>
-          <w:numId w:val="1"/>
-        </w:numPr>
-        <w:rPr>
-          <w:b/>
-        </w:rPr>
-      </w:pPr>
-      <w:r>
-        <w:t>Open Anaconda Prompt on Desktop</w:t>
-      </w:r>
-    </w:p>
-    <w:p>
-      <w:pPr>
-        <w:pStyle w:val="ListParagraph"/>
-        <w:numPr>
-          <w:ilvl w:val="2"/>
-          <w:numId w:val="1"/>
-        </w:numPr>
-        <w:rPr>
-          <w:b/>
-        </w:rPr>
-      </w:pPr>
-      <w:r>
-        <w:t>Type “activate NEDE_VR”</w:t>
-      </w:r>
-    </w:p>
-    <w:p>
-      <w:pPr>
-        <w:pStyle w:val="ListParagraph"/>
-        <w:numPr>
-          <w:ilvl w:val="2"/>
-          <w:numId w:val="1"/>
-        </w:numPr>
-        <w:rPr>
-          <w:b/>
-        </w:rPr>
-      </w:pPr>
-      <w:r>
-        <w:t>Type “cd NEDE_VR/Data_Analysis/Scripts”</w:t>
-      </w:r>
-    </w:p>
-    <w:p>
-      <w:pPr>
-        <w:pStyle w:val="ListParagraph"/>
-        <w:numPr>
-          <w:ilvl w:val="2"/>
-          <w:numId w:val="1"/>
-        </w:numPr>
-        <w:rPr>
-          <w:b/>
-        </w:rPr>
-      </w:pPr>
-      <w:r>
-        <w:t>Type “python classifier.py”</w:t>
-      </w:r>
-    </w:p>
-    <w:p>
-      <w:pPr>
-        <w:pStyle w:val="ListParagraph"/>
-        <w:numPr>
-          <w:ilvl w:val="0"/>
-          <w:numId w:val="1"/>
-        </w:numPr>
-        <w:rPr>
-          <w:b/>
-        </w:rPr>
-      </w:pPr>
-      <w:r>
-        <w:rPr>
-          <w:b/>
-        </w:rPr>
-        <w:t>Run Subject</w:t>
-      </w:r>
-    </w:p>
-    <w:p>
-      <w:pPr>
-        <w:pStyle w:val="ListParagraph"/>
-        <w:numPr>
-          <w:ilvl w:val="1"/>
-          <w:numId w:val="1"/>
-        </w:numPr>
-        <w:rPr>
-          <w:b/>
-        </w:rPr>
-      </w:pPr>
-      <w:r>
-        <w:t>Open Unity from the desktop</w:t>
-      </w:r>
-    </w:p>
-    <w:p>
-      <w:pPr>
-        <w:pStyle w:val="ListParagraph"/>
-        <w:numPr>
-          <w:ilvl w:val="1"/>
-          <w:numId w:val="1"/>
-        </w:numPr>
-        <w:rPr>
-          <w:b/>
-        </w:rPr>
-      </w:pPr>
-      <w:r>
-        <w:t>Select NEDE_VR from the list of projects</w:t>
-      </w:r>
-    </w:p>
-    <w:p>
-      <w:pPr>
-        <w:pStyle w:val="ListParagraph"/>
-        <w:numPr>
-          <w:ilvl w:val="1"/>
-          <w:numId w:val="1"/>
-        </w:numPr>
-        <w:rPr>
-          <w:b/>
-        </w:rPr>
-      </w:pPr>
-      <w:r>
-        <w:t>In the project window in unity, select “Scenes”, then select “Startup”</w:t>
-      </w:r>
-    </w:p>
-    <w:p>
-      <w:pPr>
-        <w:pStyle w:val="ListParagraph"/>
-        <w:numPr>
-          <w:ilvl w:val="1"/>
-          <w:numId w:val="1"/>
-        </w:numPr>
-        <w:rPr>
-          <w:b/>
-        </w:rPr>
-      </w:pPr>
-      <w:r>
-        <w:t>Select three distractors and a target from the top four categories listed.</w:t>
-      </w:r>
-    </w:p>
-    <w:p>
-      <w:pPr>
-        <w:pStyle w:val="ListParagraph"/>
-        <w:numPr>
-          <w:ilvl w:val="1"/>
-          <w:numId w:val="1"/>
-        </w:numPr>
-        <w:rPr>
-          <w:b/>
-        </w:rPr>
-      </w:pPr>
-      <w:r>
-        <w:t>Inform the subject what the target will be.</w:t>
-      </w:r>
-    </w:p>
-    <w:p>
-      <w:pPr>
-        <w:pStyle w:val="ListParagraph"/>
-        <w:numPr>
-          <w:ilvl w:val="1"/>
-          <w:numId w:val="1"/>
-        </w:numPr>
-        <w:rPr>
-          <w:b/>
-        </w:rPr>
-      </w:pPr>
-      <w:r>
-        <w:t>On the right side, under “Presentation Type”, select “Follow” (This sets it so that there is a second car that you are following).</w:t>
-      </w:r>
-    </w:p>
-    <w:p>
-      <w:pPr>
-        <w:pStyle w:val="ListParagraph"/>
-        <w:numPr>
-          <w:ilvl w:val="1"/>
-          <w:numId w:val="1"/>
-        </w:numPr>
-        <w:rPr>
-          <w:b/>
-        </w:rPr>
-      </w:pPr>
-      <w:r>
-        <w:t>Press “Start Now” at the bottom of the screen</w:t>
-      </w:r>
-    </w:p>
-    <w:p>
-      <w:pPr>
-        <w:pStyle w:val="ListParagraph"/>
-        <w:numPr>
-          <w:ilvl w:val="1"/>
-          <w:numId w:val="1"/>
-        </w:numPr>
-        <w:rPr>
-          <w:b/>
-        </w:rPr>
-      </w:pPr>
-      <w:r>
-        <w:t>Have the subject perform one block as practice to get comfortable with the game</w:t>
+      <w:r>
+        <w:t xml:space="preserve">ra Parent, uncheck the box for Birds-Eye Camera Parent </w:t>
       </w:r>
     </w:p>
     <w:sectPr>
@@ -580,8 +1667,234 @@
 </file>
 
 <file path=word/numbering.xml><?xml version="1.0" encoding="utf-8"?>
-<w:numbering xmlns:wpc="http://schemas.microsoft.com/office/word/2010/wordprocessingCanvas" xmlns:cx="http://schemas.microsoft.com/office/drawing/2014/chartex" xmlns:mc="http://schemas.openxmlformats.org/markup-compatibility/2006" xmlns:o="urn:schemas-microsoft-com:office:office" xmlns:r="http://schemas.openxmlformats.org/officeDocument/2006/relationships" xmlns:m="http://schemas.openxmlformats.org/officeDocument/2006/math" xmlns:v="urn:schemas-microsoft-com:vml" xmlns:wp14="http://schemas.microsoft.com/office/word/2010/wordprocessingDrawing" xmlns:wp="http://schemas.openxmlformats.org/drawingml/2006/wordprocessingDrawing" xmlns:w10="urn:schemas-microsoft-com:office:word" xmlns:w="http://schemas.openxmlformats.org/wordprocessingml/2006/main" xmlns:w14="http://schemas.microsoft.com/office/word/2010/wordml" xmlns:w15="http://schemas.microsoft.com/office/word/2012/wordml" xmlns:w16se="http://schemas.microsoft.com/office/word/2015/wordml/symex" xmlns:wpg="http://schemas.microsoft.com/office/word/2010/wordprocessingGroup" xmlns:wpi="http://schemas.microsoft.com/office/word/2010/wordprocessingInk" xmlns:wne="http://schemas.microsoft.com/office/word/2006/wordml" xmlns:wps="http://schemas.microsoft.com/office/word/2010/wordprocessingShape" mc:Ignorable="w14 w15 w16se wp14">
-  <w:abstractNum w:abstractNumId="0" w15:restartNumberingAfterBreak="0">
+<w:numbering xmlns:wpc="http://schemas.microsoft.com/office/word/2010/wordprocessingCanvas" xmlns:mo="http://schemas.microsoft.com/office/mac/office/2008/main" xmlns:mc="http://schemas.openxmlformats.org/markup-compatibility/2006" xmlns:mv="urn:schemas-microsoft-com:mac:vml" xmlns:o="urn:schemas-microsoft-com:office:office" xmlns:r="http://schemas.openxmlformats.org/officeDocument/2006/relationships" xmlns:m="http://schemas.openxmlformats.org/officeDocument/2006/math" xmlns:v="urn:schemas-microsoft-com:vml" xmlns:wp14="http://schemas.microsoft.com/office/word/2010/wordprocessingDrawing" xmlns:wp="http://schemas.openxmlformats.org/drawingml/2006/wordprocessingDrawing" xmlns:w10="urn:schemas-microsoft-com:office:word" xmlns:w="http://schemas.openxmlformats.org/wordprocessingml/2006/main" xmlns:w14="http://schemas.microsoft.com/office/word/2010/wordml" xmlns:w15="http://schemas.microsoft.com/office/word/2012/wordml" xmlns:wpg="http://schemas.microsoft.com/office/word/2010/wordprocessingGroup" xmlns:wpi="http://schemas.microsoft.com/office/word/2010/wordprocessingInk" xmlns:wne="http://schemas.microsoft.com/office/word/2006/wordml" xmlns:wps="http://schemas.microsoft.com/office/word/2010/wordprocessingShape" mc:Ignorable="w14 w15 wp14">
+  <w:abstractNum w:abstractNumId="0">
+    <w:nsid w:val="1D405B60"/>
+    <w:multiLevelType w:val="hybridMultilevel"/>
+    <w:tmpl w:val="94063AD0"/>
+    <w:lvl w:ilvl="0" w:tplc="04090001">
+      <w:start w:val="1"/>
+      <w:numFmt w:val="bullet"/>
+      <w:lvlText w:val=""/>
+      <w:lvlJc w:val="left"/>
+      <w:pPr>
+        <w:ind w:left="720" w:hanging="360"/>
+      </w:pPr>
+      <w:rPr>
+        <w:rFonts w:ascii="Symbol" w:hAnsi="Symbol" w:hint="default"/>
+      </w:rPr>
+    </w:lvl>
+    <w:lvl w:ilvl="1" w:tplc="04090003" w:tentative="1">
+      <w:start w:val="1"/>
+      <w:numFmt w:val="bullet"/>
+      <w:lvlText w:val="o"/>
+      <w:lvlJc w:val="left"/>
+      <w:pPr>
+        <w:ind w:left="1440" w:hanging="360"/>
+      </w:pPr>
+      <w:rPr>
+        <w:rFonts w:ascii="Courier New" w:hAnsi="Courier New" w:cs="Courier New" w:hint="default"/>
+      </w:rPr>
+    </w:lvl>
+    <w:lvl w:ilvl="2" w:tplc="04090005" w:tentative="1">
+      <w:start w:val="1"/>
+      <w:numFmt w:val="bullet"/>
+      <w:lvlText w:val=""/>
+      <w:lvlJc w:val="left"/>
+      <w:pPr>
+        <w:ind w:left="2160" w:hanging="360"/>
+      </w:pPr>
+      <w:rPr>
+        <w:rFonts w:ascii="Wingdings" w:hAnsi="Wingdings" w:hint="default"/>
+      </w:rPr>
+    </w:lvl>
+    <w:lvl w:ilvl="3" w:tplc="04090001" w:tentative="1">
+      <w:start w:val="1"/>
+      <w:numFmt w:val="bullet"/>
+      <w:lvlText w:val=""/>
+      <w:lvlJc w:val="left"/>
+      <w:pPr>
+        <w:ind w:left="2880" w:hanging="360"/>
+      </w:pPr>
+      <w:rPr>
+        <w:rFonts w:ascii="Symbol" w:hAnsi="Symbol" w:hint="default"/>
+      </w:rPr>
+    </w:lvl>
+    <w:lvl w:ilvl="4" w:tplc="04090003" w:tentative="1">
+      <w:start w:val="1"/>
+      <w:numFmt w:val="bullet"/>
+      <w:lvlText w:val="o"/>
+      <w:lvlJc w:val="left"/>
+      <w:pPr>
+        <w:ind w:left="3600" w:hanging="360"/>
+      </w:pPr>
+      <w:rPr>
+        <w:rFonts w:ascii="Courier New" w:hAnsi="Courier New" w:cs="Courier New" w:hint="default"/>
+      </w:rPr>
+    </w:lvl>
+    <w:lvl w:ilvl="5" w:tplc="04090005" w:tentative="1">
+      <w:start w:val="1"/>
+      <w:numFmt w:val="bullet"/>
+      <w:lvlText w:val=""/>
+      <w:lvlJc w:val="left"/>
+      <w:pPr>
+        <w:ind w:left="4320" w:hanging="360"/>
+      </w:pPr>
+      <w:rPr>
+        <w:rFonts w:ascii="Wingdings" w:hAnsi="Wingdings" w:hint="default"/>
+      </w:rPr>
+    </w:lvl>
+    <w:lvl w:ilvl="6" w:tplc="04090001" w:tentative="1">
+      <w:start w:val="1"/>
+      <w:numFmt w:val="bullet"/>
+      <w:lvlText w:val=""/>
+      <w:lvlJc w:val="left"/>
+      <w:pPr>
+        <w:ind w:left="5040" w:hanging="360"/>
+      </w:pPr>
+      <w:rPr>
+        <w:rFonts w:ascii="Symbol" w:hAnsi="Symbol" w:hint="default"/>
+      </w:rPr>
+    </w:lvl>
+    <w:lvl w:ilvl="7" w:tplc="04090003" w:tentative="1">
+      <w:start w:val="1"/>
+      <w:numFmt w:val="bullet"/>
+      <w:lvlText w:val="o"/>
+      <w:lvlJc w:val="left"/>
+      <w:pPr>
+        <w:ind w:left="5760" w:hanging="360"/>
+      </w:pPr>
+      <w:rPr>
+        <w:rFonts w:ascii="Courier New" w:hAnsi="Courier New" w:cs="Courier New" w:hint="default"/>
+      </w:rPr>
+    </w:lvl>
+    <w:lvl w:ilvl="8" w:tplc="04090005" w:tentative="1">
+      <w:start w:val="1"/>
+      <w:numFmt w:val="bullet"/>
+      <w:lvlText w:val=""/>
+      <w:lvlJc w:val="left"/>
+      <w:pPr>
+        <w:ind w:left="6480" w:hanging="360"/>
+      </w:pPr>
+      <w:rPr>
+        <w:rFonts w:ascii="Wingdings" w:hAnsi="Wingdings" w:hint="default"/>
+      </w:rPr>
+    </w:lvl>
+  </w:abstractNum>
+  <w:abstractNum w:abstractNumId="1">
+    <w:nsid w:val="262D5902"/>
+    <w:multiLevelType w:val="hybridMultilevel"/>
+    <w:tmpl w:val="B3E4E744"/>
+    <w:lvl w:ilvl="0" w:tplc="04090001">
+      <w:start w:val="1"/>
+      <w:numFmt w:val="bullet"/>
+      <w:lvlText w:val=""/>
+      <w:lvlJc w:val="left"/>
+      <w:pPr>
+        <w:ind w:left="720" w:hanging="360"/>
+      </w:pPr>
+      <w:rPr>
+        <w:rFonts w:ascii="Symbol" w:hAnsi="Symbol" w:hint="default"/>
+      </w:rPr>
+    </w:lvl>
+    <w:lvl w:ilvl="1" w:tplc="04090003" w:tentative="1">
+      <w:start w:val="1"/>
+      <w:numFmt w:val="bullet"/>
+      <w:lvlText w:val="o"/>
+      <w:lvlJc w:val="left"/>
+      <w:pPr>
+        <w:ind w:left="1440" w:hanging="360"/>
+      </w:pPr>
+      <w:rPr>
+        <w:rFonts w:ascii="Courier New" w:hAnsi="Courier New" w:cs="Courier New" w:hint="default"/>
+      </w:rPr>
+    </w:lvl>
+    <w:lvl w:ilvl="2" w:tplc="04090005" w:tentative="1">
+      <w:start w:val="1"/>
+      <w:numFmt w:val="bullet"/>
+      <w:lvlText w:val=""/>
+      <w:lvlJc w:val="left"/>
+      <w:pPr>
+        <w:ind w:left="2160" w:hanging="360"/>
+      </w:pPr>
+      <w:rPr>
+        <w:rFonts w:ascii="Wingdings" w:hAnsi="Wingdings" w:hint="default"/>
+      </w:rPr>
+    </w:lvl>
+    <w:lvl w:ilvl="3" w:tplc="04090001" w:tentative="1">
+      <w:start w:val="1"/>
+      <w:numFmt w:val="bullet"/>
+      <w:lvlText w:val=""/>
+      <w:lvlJc w:val="left"/>
+      <w:pPr>
+        <w:ind w:left="2880" w:hanging="360"/>
+      </w:pPr>
+      <w:rPr>
+        <w:rFonts w:ascii="Symbol" w:hAnsi="Symbol" w:hint="default"/>
+      </w:rPr>
+    </w:lvl>
+    <w:lvl w:ilvl="4" w:tplc="04090003" w:tentative="1">
+      <w:start w:val="1"/>
+      <w:numFmt w:val="bullet"/>
+      <w:lvlText w:val="o"/>
+      <w:lvlJc w:val="left"/>
+      <w:pPr>
+        <w:ind w:left="3600" w:hanging="360"/>
+      </w:pPr>
+      <w:rPr>
+        <w:rFonts w:ascii="Courier New" w:hAnsi="Courier New" w:cs="Courier New" w:hint="default"/>
+      </w:rPr>
+    </w:lvl>
+    <w:lvl w:ilvl="5" w:tplc="04090005" w:tentative="1">
+      <w:start w:val="1"/>
+      <w:numFmt w:val="bullet"/>
+      <w:lvlText w:val=""/>
+      <w:lvlJc w:val="left"/>
+      <w:pPr>
+        <w:ind w:left="4320" w:hanging="360"/>
+      </w:pPr>
+      <w:rPr>
+        <w:rFonts w:ascii="Wingdings" w:hAnsi="Wingdings" w:hint="default"/>
+      </w:rPr>
+    </w:lvl>
+    <w:lvl w:ilvl="6" w:tplc="04090001" w:tentative="1">
+      <w:start w:val="1"/>
+      <w:numFmt w:val="bullet"/>
+      <w:lvlText w:val=""/>
+      <w:lvlJc w:val="left"/>
+      <w:pPr>
+        <w:ind w:left="5040" w:hanging="360"/>
+      </w:pPr>
+      <w:rPr>
+        <w:rFonts w:ascii="Symbol" w:hAnsi="Symbol" w:hint="default"/>
+      </w:rPr>
+    </w:lvl>
+    <w:lvl w:ilvl="7" w:tplc="04090003" w:tentative="1">
+      <w:start w:val="1"/>
+      <w:numFmt w:val="bullet"/>
+      <w:lvlText w:val="o"/>
+      <w:lvlJc w:val="left"/>
+      <w:pPr>
+        <w:ind w:left="5760" w:hanging="360"/>
+      </w:pPr>
+      <w:rPr>
+        <w:rFonts w:ascii="Courier New" w:hAnsi="Courier New" w:cs="Courier New" w:hint="default"/>
+      </w:rPr>
+    </w:lvl>
+    <w:lvl w:ilvl="8" w:tplc="04090005" w:tentative="1">
+      <w:start w:val="1"/>
+      <w:numFmt w:val="bullet"/>
+      <w:lvlText w:val=""/>
+      <w:lvlJc w:val="left"/>
+      <w:pPr>
+        <w:ind w:left="6480" w:hanging="360"/>
+      </w:pPr>
+      <w:rPr>
+        <w:rFonts w:ascii="Wingdings" w:hAnsi="Wingdings" w:hint="default"/>
+      </w:rPr>
+    </w:lvl>
+  </w:abstractNum>
+  <w:abstractNum w:abstractNumId="2">
     <w:nsid w:val="3DFB7EF5"/>
     <w:multiLevelType w:val="hybridMultilevel"/>
     <w:tmpl w:val="A0C8A384"/>
@@ -667,14 +1980,341 @@
       </w:pPr>
     </w:lvl>
   </w:abstractNum>
+  <w:abstractNum w:abstractNumId="3">
+    <w:nsid w:val="56F701A6"/>
+    <w:multiLevelType w:val="hybridMultilevel"/>
+    <w:tmpl w:val="C3784B98"/>
+    <w:lvl w:ilvl="0" w:tplc="04090001">
+      <w:start w:val="1"/>
+      <w:numFmt w:val="bullet"/>
+      <w:lvlText w:val=""/>
+      <w:lvlJc w:val="left"/>
+      <w:pPr>
+        <w:ind w:left="720" w:hanging="360"/>
+      </w:pPr>
+      <w:rPr>
+        <w:rFonts w:ascii="Symbol" w:hAnsi="Symbol" w:hint="default"/>
+      </w:rPr>
+    </w:lvl>
+    <w:lvl w:ilvl="1" w:tplc="04090003" w:tentative="1">
+      <w:start w:val="1"/>
+      <w:numFmt w:val="bullet"/>
+      <w:lvlText w:val="o"/>
+      <w:lvlJc w:val="left"/>
+      <w:pPr>
+        <w:ind w:left="1440" w:hanging="360"/>
+      </w:pPr>
+      <w:rPr>
+        <w:rFonts w:ascii="Courier New" w:hAnsi="Courier New" w:cs="Courier New" w:hint="default"/>
+      </w:rPr>
+    </w:lvl>
+    <w:lvl w:ilvl="2" w:tplc="04090005" w:tentative="1">
+      <w:start w:val="1"/>
+      <w:numFmt w:val="bullet"/>
+      <w:lvlText w:val=""/>
+      <w:lvlJc w:val="left"/>
+      <w:pPr>
+        <w:ind w:left="2160" w:hanging="360"/>
+      </w:pPr>
+      <w:rPr>
+        <w:rFonts w:ascii="Wingdings" w:hAnsi="Wingdings" w:hint="default"/>
+      </w:rPr>
+    </w:lvl>
+    <w:lvl w:ilvl="3" w:tplc="04090001" w:tentative="1">
+      <w:start w:val="1"/>
+      <w:numFmt w:val="bullet"/>
+      <w:lvlText w:val=""/>
+      <w:lvlJc w:val="left"/>
+      <w:pPr>
+        <w:ind w:left="2880" w:hanging="360"/>
+      </w:pPr>
+      <w:rPr>
+        <w:rFonts w:ascii="Symbol" w:hAnsi="Symbol" w:hint="default"/>
+      </w:rPr>
+    </w:lvl>
+    <w:lvl w:ilvl="4" w:tplc="04090003" w:tentative="1">
+      <w:start w:val="1"/>
+      <w:numFmt w:val="bullet"/>
+      <w:lvlText w:val="o"/>
+      <w:lvlJc w:val="left"/>
+      <w:pPr>
+        <w:ind w:left="3600" w:hanging="360"/>
+      </w:pPr>
+      <w:rPr>
+        <w:rFonts w:ascii="Courier New" w:hAnsi="Courier New" w:cs="Courier New" w:hint="default"/>
+      </w:rPr>
+    </w:lvl>
+    <w:lvl w:ilvl="5" w:tplc="04090005" w:tentative="1">
+      <w:start w:val="1"/>
+      <w:numFmt w:val="bullet"/>
+      <w:lvlText w:val=""/>
+      <w:lvlJc w:val="left"/>
+      <w:pPr>
+        <w:ind w:left="4320" w:hanging="360"/>
+      </w:pPr>
+      <w:rPr>
+        <w:rFonts w:ascii="Wingdings" w:hAnsi="Wingdings" w:hint="default"/>
+      </w:rPr>
+    </w:lvl>
+    <w:lvl w:ilvl="6" w:tplc="04090001" w:tentative="1">
+      <w:start w:val="1"/>
+      <w:numFmt w:val="bullet"/>
+      <w:lvlText w:val=""/>
+      <w:lvlJc w:val="left"/>
+      <w:pPr>
+        <w:ind w:left="5040" w:hanging="360"/>
+      </w:pPr>
+      <w:rPr>
+        <w:rFonts w:ascii="Symbol" w:hAnsi="Symbol" w:hint="default"/>
+      </w:rPr>
+    </w:lvl>
+    <w:lvl w:ilvl="7" w:tplc="04090003" w:tentative="1">
+      <w:start w:val="1"/>
+      <w:numFmt w:val="bullet"/>
+      <w:lvlText w:val="o"/>
+      <w:lvlJc w:val="left"/>
+      <w:pPr>
+        <w:ind w:left="5760" w:hanging="360"/>
+      </w:pPr>
+      <w:rPr>
+        <w:rFonts w:ascii="Courier New" w:hAnsi="Courier New" w:cs="Courier New" w:hint="default"/>
+      </w:rPr>
+    </w:lvl>
+    <w:lvl w:ilvl="8" w:tplc="04090005" w:tentative="1">
+      <w:start w:val="1"/>
+      <w:numFmt w:val="bullet"/>
+      <w:lvlText w:val=""/>
+      <w:lvlJc w:val="left"/>
+      <w:pPr>
+        <w:ind w:left="6480" w:hanging="360"/>
+      </w:pPr>
+      <w:rPr>
+        <w:rFonts w:ascii="Wingdings" w:hAnsi="Wingdings" w:hint="default"/>
+      </w:rPr>
+    </w:lvl>
+  </w:abstractNum>
+  <w:abstractNum w:abstractNumId="4">
+    <w:nsid w:val="5A694A46"/>
+    <w:multiLevelType w:val="hybridMultilevel"/>
+    <w:tmpl w:val="358A5B2C"/>
+    <w:lvl w:ilvl="0" w:tplc="04090001">
+      <w:start w:val="1"/>
+      <w:numFmt w:val="bullet"/>
+      <w:lvlText w:val=""/>
+      <w:lvlJc w:val="left"/>
+      <w:pPr>
+        <w:ind w:left="720" w:hanging="360"/>
+      </w:pPr>
+      <w:rPr>
+        <w:rFonts w:ascii="Symbol" w:hAnsi="Symbol" w:hint="default"/>
+      </w:rPr>
+    </w:lvl>
+    <w:lvl w:ilvl="1" w:tplc="04090003" w:tentative="1">
+      <w:start w:val="1"/>
+      <w:numFmt w:val="bullet"/>
+      <w:lvlText w:val="o"/>
+      <w:lvlJc w:val="left"/>
+      <w:pPr>
+        <w:ind w:left="1440" w:hanging="360"/>
+      </w:pPr>
+      <w:rPr>
+        <w:rFonts w:ascii="Courier New" w:hAnsi="Courier New" w:cs="Courier New" w:hint="default"/>
+      </w:rPr>
+    </w:lvl>
+    <w:lvl w:ilvl="2" w:tplc="04090005" w:tentative="1">
+      <w:start w:val="1"/>
+      <w:numFmt w:val="bullet"/>
+      <w:lvlText w:val=""/>
+      <w:lvlJc w:val="left"/>
+      <w:pPr>
+        <w:ind w:left="2160" w:hanging="360"/>
+      </w:pPr>
+      <w:rPr>
+        <w:rFonts w:ascii="Wingdings" w:hAnsi="Wingdings" w:hint="default"/>
+      </w:rPr>
+    </w:lvl>
+    <w:lvl w:ilvl="3" w:tplc="04090001" w:tentative="1">
+      <w:start w:val="1"/>
+      <w:numFmt w:val="bullet"/>
+      <w:lvlText w:val=""/>
+      <w:lvlJc w:val="left"/>
+      <w:pPr>
+        <w:ind w:left="2880" w:hanging="360"/>
+      </w:pPr>
+      <w:rPr>
+        <w:rFonts w:ascii="Symbol" w:hAnsi="Symbol" w:hint="default"/>
+      </w:rPr>
+    </w:lvl>
+    <w:lvl w:ilvl="4" w:tplc="04090003" w:tentative="1">
+      <w:start w:val="1"/>
+      <w:numFmt w:val="bullet"/>
+      <w:lvlText w:val="o"/>
+      <w:lvlJc w:val="left"/>
+      <w:pPr>
+        <w:ind w:left="3600" w:hanging="360"/>
+      </w:pPr>
+      <w:rPr>
+        <w:rFonts w:ascii="Courier New" w:hAnsi="Courier New" w:cs="Courier New" w:hint="default"/>
+      </w:rPr>
+    </w:lvl>
+    <w:lvl w:ilvl="5" w:tplc="04090005" w:tentative="1">
+      <w:start w:val="1"/>
+      <w:numFmt w:val="bullet"/>
+      <w:lvlText w:val=""/>
+      <w:lvlJc w:val="left"/>
+      <w:pPr>
+        <w:ind w:left="4320" w:hanging="360"/>
+      </w:pPr>
+      <w:rPr>
+        <w:rFonts w:ascii="Wingdings" w:hAnsi="Wingdings" w:hint="default"/>
+      </w:rPr>
+    </w:lvl>
+    <w:lvl w:ilvl="6" w:tplc="04090001" w:tentative="1">
+      <w:start w:val="1"/>
+      <w:numFmt w:val="bullet"/>
+      <w:lvlText w:val=""/>
+      <w:lvlJc w:val="left"/>
+      <w:pPr>
+        <w:ind w:left="5040" w:hanging="360"/>
+      </w:pPr>
+      <w:rPr>
+        <w:rFonts w:ascii="Symbol" w:hAnsi="Symbol" w:hint="default"/>
+      </w:rPr>
+    </w:lvl>
+    <w:lvl w:ilvl="7" w:tplc="04090003" w:tentative="1">
+      <w:start w:val="1"/>
+      <w:numFmt w:val="bullet"/>
+      <w:lvlText w:val="o"/>
+      <w:lvlJc w:val="left"/>
+      <w:pPr>
+        <w:ind w:left="5760" w:hanging="360"/>
+      </w:pPr>
+      <w:rPr>
+        <w:rFonts w:ascii="Courier New" w:hAnsi="Courier New" w:cs="Courier New" w:hint="default"/>
+      </w:rPr>
+    </w:lvl>
+    <w:lvl w:ilvl="8" w:tplc="04090005" w:tentative="1">
+      <w:start w:val="1"/>
+      <w:numFmt w:val="bullet"/>
+      <w:lvlText w:val=""/>
+      <w:lvlJc w:val="left"/>
+      <w:pPr>
+        <w:ind w:left="6480" w:hanging="360"/>
+      </w:pPr>
+      <w:rPr>
+        <w:rFonts w:ascii="Wingdings" w:hAnsi="Wingdings" w:hint="default"/>
+      </w:rPr>
+    </w:lvl>
+  </w:abstractNum>
+  <w:abstractNum w:abstractNumId="5">
+    <w:nsid w:val="776664E4"/>
+    <w:multiLevelType w:val="hybridMultilevel"/>
+    <w:tmpl w:val="74CC2EE0"/>
+    <w:lvl w:ilvl="0" w:tplc="0409000F">
+      <w:start w:val="1"/>
+      <w:numFmt w:val="decimal"/>
+      <w:lvlText w:val="%1."/>
+      <w:lvlJc w:val="left"/>
+      <w:pPr>
+        <w:ind w:left="720" w:hanging="360"/>
+      </w:pPr>
+    </w:lvl>
+    <w:lvl w:ilvl="1" w:tplc="04090019" w:tentative="1">
+      <w:start w:val="1"/>
+      <w:numFmt w:val="lowerLetter"/>
+      <w:lvlText w:val="%2."/>
+      <w:lvlJc w:val="left"/>
+      <w:pPr>
+        <w:ind w:left="1440" w:hanging="360"/>
+      </w:pPr>
+    </w:lvl>
+    <w:lvl w:ilvl="2" w:tplc="0409001B" w:tentative="1">
+      <w:start w:val="1"/>
+      <w:numFmt w:val="lowerRoman"/>
+      <w:lvlText w:val="%3."/>
+      <w:lvlJc w:val="right"/>
+      <w:pPr>
+        <w:ind w:left="2160" w:hanging="180"/>
+      </w:pPr>
+    </w:lvl>
+    <w:lvl w:ilvl="3" w:tplc="0409000F" w:tentative="1">
+      <w:start w:val="1"/>
+      <w:numFmt w:val="decimal"/>
+      <w:lvlText w:val="%4."/>
+      <w:lvlJc w:val="left"/>
+      <w:pPr>
+        <w:ind w:left="2880" w:hanging="360"/>
+      </w:pPr>
+    </w:lvl>
+    <w:lvl w:ilvl="4" w:tplc="04090019" w:tentative="1">
+      <w:start w:val="1"/>
+      <w:numFmt w:val="lowerLetter"/>
+      <w:lvlText w:val="%5."/>
+      <w:lvlJc w:val="left"/>
+      <w:pPr>
+        <w:ind w:left="3600" w:hanging="360"/>
+      </w:pPr>
+    </w:lvl>
+    <w:lvl w:ilvl="5" w:tplc="0409001B" w:tentative="1">
+      <w:start w:val="1"/>
+      <w:numFmt w:val="lowerRoman"/>
+      <w:lvlText w:val="%6."/>
+      <w:lvlJc w:val="right"/>
+      <w:pPr>
+        <w:ind w:left="4320" w:hanging="180"/>
+      </w:pPr>
+    </w:lvl>
+    <w:lvl w:ilvl="6" w:tplc="0409000F" w:tentative="1">
+      <w:start w:val="1"/>
+      <w:numFmt w:val="decimal"/>
+      <w:lvlText w:val="%7."/>
+      <w:lvlJc w:val="left"/>
+      <w:pPr>
+        <w:ind w:left="5040" w:hanging="360"/>
+      </w:pPr>
+    </w:lvl>
+    <w:lvl w:ilvl="7" w:tplc="04090019" w:tentative="1">
+      <w:start w:val="1"/>
+      <w:numFmt w:val="lowerLetter"/>
+      <w:lvlText w:val="%8."/>
+      <w:lvlJc w:val="left"/>
+      <w:pPr>
+        <w:ind w:left="5760" w:hanging="360"/>
+      </w:pPr>
+    </w:lvl>
+    <w:lvl w:ilvl="8" w:tplc="0409001B" w:tentative="1">
+      <w:start w:val="1"/>
+      <w:numFmt w:val="lowerRoman"/>
+      <w:lvlText w:val="%9."/>
+      <w:lvlJc w:val="right"/>
+      <w:pPr>
+        <w:ind w:left="6480" w:hanging="180"/>
+      </w:pPr>
+    </w:lvl>
+  </w:abstractNum>
   <w:num w:numId="1">
+    <w:abstractNumId w:val="2"/>
+  </w:num>
+  <w:num w:numId="2">
+    <w:abstractNumId w:val="3"/>
+  </w:num>
+  <w:num w:numId="3">
+    <w:abstractNumId w:val="5"/>
+  </w:num>
+  <w:num w:numId="4">
+    <w:abstractNumId w:val="1"/>
+  </w:num>
+  <w:num w:numId="5">
+    <w:abstractNumId w:val="4"/>
+  </w:num>
+  <w:num w:numId="6">
     <w:abstractNumId w:val="0"/>
   </w:num>
 </w:numbering>
 </file>
 
 <file path=word/styles.xml><?xml version="1.0" encoding="utf-8"?>
-<w:styles xmlns:mc="http://schemas.openxmlformats.org/markup-compatibility/2006" xmlns:r="http://schemas.openxmlformats.org/officeDocument/2006/relationships" xmlns:w="http://schemas.openxmlformats.org/wordprocessingml/2006/main" xmlns:w14="http://schemas.microsoft.com/office/word/2010/wordml" xmlns:w15="http://schemas.microsoft.com/office/word/2012/wordml" xmlns:w16se="http://schemas.microsoft.com/office/word/2015/wordml/symex" mc:Ignorable="w14 w15 w16se">
+<w:styles xmlns:mc="http://schemas.openxmlformats.org/markup-compatibility/2006" xmlns:r="http://schemas.openxmlformats.org/officeDocument/2006/relationships" xmlns:w="http://schemas.openxmlformats.org/wordprocessingml/2006/main" xmlns:w14="http://schemas.microsoft.com/office/word/2010/wordml" xmlns:w15="http://schemas.microsoft.com/office/word/2012/wordml" mc:Ignorable="w14 w15">
   <w:docDefaults>
     <w:rPrDefault>
       <w:rPr>
@@ -690,7 +2330,7 @@
       </w:pPr>
     </w:pPrDefault>
   </w:docDefaults>
-  <w:latentStyles w:defLockedState="0" w:defUIPriority="99" w:defSemiHidden="0" w:defUnhideWhenUsed="0" w:defQFormat="0" w:count="371">
+  <w:latentStyles w:defLockedState="0" w:defUIPriority="99" w:defSemiHidden="0" w:defUnhideWhenUsed="0" w:defQFormat="0" w:count="382">
     <w:lsdException w:name="Normal" w:uiPriority="0" w:qFormat="1"/>
     <w:lsdException w:name="heading 1" w:uiPriority="9" w:qFormat="1"/>
     <w:lsdException w:name="heading 2" w:semiHidden="1" w:uiPriority="9" w:unhideWhenUsed="1" w:qFormat="1"/>
@@ -796,7 +2436,6 @@
     <w:lsdException w:name="HTML Sample" w:semiHidden="1" w:unhideWhenUsed="1"/>
     <w:lsdException w:name="HTML Typewriter" w:semiHidden="1" w:unhideWhenUsed="1"/>
     <w:lsdException w:name="HTML Variable" w:semiHidden="1" w:unhideWhenUsed="1"/>
-    <w:lsdException w:name="Normal Table" w:semiHidden="1" w:unhideWhenUsed="1"/>
     <w:lsdException w:name="annotation subject" w:semiHidden="1" w:unhideWhenUsed="1"/>
     <w:lsdException w:name="No List" w:semiHidden="1" w:unhideWhenUsed="1"/>
     <w:lsdException w:name="Outline List 1" w:semiHidden="1" w:unhideWhenUsed="1"/>
@@ -842,11 +2481,9 @@
     <w:lsdException w:name="Table Subtle 1" w:semiHidden="1" w:unhideWhenUsed="1"/>
     <w:lsdException w:name="Table Subtle 2" w:semiHidden="1" w:unhideWhenUsed="1"/>
     <w:lsdException w:name="Table Web 1" w:semiHidden="1" w:unhideWhenUsed="1"/>
-    <w:lsdException w:name="Table Web 2" w:semiHidden="1" w:unhideWhenUsed="1"/>
     <w:lsdException w:name="Table Web 3" w:semiHidden="1" w:unhideWhenUsed="1"/>
     <w:lsdException w:name="Balloon Text" w:semiHidden="1" w:unhideWhenUsed="1"/>
     <w:lsdException w:name="Table Grid" w:uiPriority="39"/>
-    <w:lsdException w:name="Table Theme" w:semiHidden="1" w:unhideWhenUsed="1"/>
     <w:lsdException w:name="Placeholder Text" w:semiHidden="1"/>
     <w:lsdException w:name="No Spacing" w:uiPriority="1" w:qFormat="1"/>
     <w:lsdException w:name="Light Shading" w:uiPriority="60"/>
@@ -1062,6 +2699,8 @@
     <w:lsdException w:name="List Table 5 Dark Accent 6" w:uiPriority="50"/>
     <w:lsdException w:name="List Table 6 Colorful Accent 6" w:uiPriority="51"/>
     <w:lsdException w:name="List Table 7 Colorful Accent 6" w:uiPriority="52"/>
+    <w:lsdException w:name="Mention" w:semiHidden="1" w:unhideWhenUsed="1"/>
+    <w:lsdException w:name="Smart Hyperlink" w:semiHidden="1" w:unhideWhenUsed="1"/>
   </w:latentStyles>
   <w:style w:type="paragraph" w:default="1" w:styleId="Normal">
     <w:name w:val="Normal"/>
@@ -1070,7 +2709,6 @@
   <w:style w:type="character" w:default="1" w:styleId="DefaultParagraphFont">
     <w:name w:val="Default Paragraph Font"/>
     <w:uiPriority w:val="1"/>
-    <w:semiHidden/>
     <w:unhideWhenUsed/>
   </w:style>
   <w:style w:type="table" w:default="1" w:styleId="TableNormal">

</xml_diff>